<commit_message>
Verder met practicum 3
</commit_message>
<xml_diff>
--- a/Practiucm 3/Practicum 3 - Marcel Bos.docx
+++ b/Practiucm 3/Practicum 3 - Marcel Bos.docx
@@ -4,7 +4,7 @@
   <w:body>
     <w:p>
       <w:pPr>
-        <w:pStyle w:val="Heading1"/>
+        <w:pStyle w:val="Kop1"/>
       </w:pPr>
       <w:r>
         <w:t>Operating Systems</w:t>
@@ -13,7 +13,7 @@
     <w:p>
       <w:pPr>
         <w:rPr>
-          <w:rStyle w:val="Heading2Char"/>
+          <w:rStyle w:val="Kop2Char"/>
         </w:rPr>
       </w:pPr>
       <w:r>
@@ -33,13 +33,13 @@
       </w:r>
       <w:r>
         <w:rPr>
-          <w:rStyle w:val="Heading2Char"/>
+          <w:rStyle w:val="Kop2Char"/>
         </w:rPr>
         <w:t xml:space="preserve">Practicum </w:t>
       </w:r>
       <w:r>
         <w:rPr>
-          <w:rStyle w:val="Heading2Char"/>
+          <w:rStyle w:val="Kop2Char"/>
         </w:rPr>
         <w:t>3</w:t>
       </w:r>
@@ -116,7 +116,19 @@
       </w:r>
       <w:proofErr w:type="spellEnd"/>
       <w:r>
-        <w:t xml:space="preserve"> workshop heb ik stap 2 overgeslagen omdat </w:t>
+        <w:t xml:space="preserve"> workshop </w:t>
+      </w:r>
+      <w:r>
+        <w:t>had</w:t>
+      </w:r>
+      <w:r>
+        <w:t xml:space="preserve"> ik stap 2</w:t>
+      </w:r>
+      <w:r>
+        <w:t xml:space="preserve"> eerst</w:t>
+      </w:r>
+      <w:r>
+        <w:t xml:space="preserve"> overgeslagen omdat </w:t>
       </w:r>
       <w:r>
         <w:t xml:space="preserve">ik al een </w:t>
@@ -145,10 +157,53 @@
       <w:r>
         <w:t xml:space="preserve"> folder.</w:t>
       </w:r>
+      <w:r>
+        <w:t xml:space="preserve"> Later heb ik deze stap echter wel uitgevoerd, omdat </w:t>
+      </w:r>
+      <w:r>
+        <w:t xml:space="preserve">een </w:t>
+      </w:r>
+      <w:proofErr w:type="spellStart"/>
+      <w:r>
+        <w:t>playbook</w:t>
+      </w:r>
+      <w:proofErr w:type="spellEnd"/>
+      <w:r>
+        <w:t xml:space="preserve"> </w:t>
+      </w:r>
+      <w:proofErr w:type="spellStart"/>
+      <w:r>
+        <w:t>yaml</w:t>
+      </w:r>
+      <w:proofErr w:type="spellEnd"/>
+      <w:r>
+        <w:t xml:space="preserve"> standaard kijkt naar de standaard locatie </w:t>
+      </w:r>
+      <w:proofErr w:type="spellStart"/>
+      <w:r>
+        <w:t>etc</w:t>
+      </w:r>
+      <w:proofErr w:type="spellEnd"/>
+      <w:r>
+        <w:t>/</w:t>
+      </w:r>
+      <w:proofErr w:type="spellStart"/>
+      <w:r>
+        <w:t>ansible</w:t>
+      </w:r>
+      <w:proofErr w:type="spellEnd"/>
+      <w:r>
+        <w:t>/</w:t>
+      </w:r>
+      <w:proofErr w:type="spellStart"/>
+      <w:r>
+        <w:t>myhosts</w:t>
+      </w:r>
+      <w:proofErr w:type="spellEnd"/>
     </w:p>
     <w:p>
       <w:pPr>
-        <w:pStyle w:val="Heading2"/>
+        <w:pStyle w:val="Kop2"/>
       </w:pPr>
       <w:r>
         <w:t>Dit is mijn setup:</w:t>
@@ -279,48 +334,231 @@
     </w:p>
     <w:p>
       <w:r>
-        <w:t>$ password: Welkom02!</w:t>
+        <w:t>De t</w:t>
+      </w:r>
+      <w:r>
+        <w:t xml:space="preserve">utorial van </w:t>
+      </w:r>
+      <w:proofErr w:type="spellStart"/>
+      <w:r>
+        <w:t>Ansible</w:t>
+      </w:r>
+      <w:proofErr w:type="spellEnd"/>
+      <w:r>
+        <w:t xml:space="preserve"> was goed te doe</w:t>
+      </w:r>
+      <w:r>
+        <w:t xml:space="preserve">n. Eerst had ik nog met parameter -u en -k de user en password nodig, maar later tijdens de tutorial van </w:t>
+      </w:r>
+      <w:proofErr w:type="spellStart"/>
+      <w:r>
+        <w:t>ocean</w:t>
+      </w:r>
+      <w:proofErr w:type="spellEnd"/>
+      <w:r>
+        <w:t xml:space="preserve"> is dit toch op de </w:t>
+      </w:r>
+      <w:proofErr w:type="spellStart"/>
+      <w:r>
+        <w:t>ssh</w:t>
+      </w:r>
+      <w:proofErr w:type="spellEnd"/>
+      <w:r>
+        <w:t xml:space="preserve"> manier gegaan.</w:t>
+      </w:r>
+    </w:p>
+    <w:p/>
+    <w:p>
+      <w:pPr>
+        <w:rPr>
+          <w:bCs/>
+        </w:rPr>
+      </w:pPr>
+      <w:r>
+        <w:rPr>
+          <w:bCs/>
+        </w:rPr>
+        <w:t>Tijdens stap</w:t>
+      </w:r>
+      <w:r>
+        <w:rPr>
+          <w:bCs/>
+        </w:rPr>
+        <w:t xml:space="preserve"> 5 van de </w:t>
+      </w:r>
+      <w:proofErr w:type="spellStart"/>
+      <w:r>
+        <w:rPr>
+          <w:bCs/>
+        </w:rPr>
+        <w:t>ocean</w:t>
+      </w:r>
+      <w:proofErr w:type="spellEnd"/>
+      <w:r>
+        <w:rPr>
+          <w:bCs/>
+        </w:rPr>
+        <w:t xml:space="preserve"> tutorial heb ik een </w:t>
+      </w:r>
+      <w:proofErr w:type="spellStart"/>
+      <w:r>
+        <w:rPr>
+          <w:bCs/>
+        </w:rPr>
+        <w:t>vault</w:t>
+      </w:r>
+      <w:proofErr w:type="spellEnd"/>
+      <w:r>
+        <w:rPr>
+          <w:bCs/>
+        </w:rPr>
+        <w:t xml:space="preserve"> moeten aanmaken met een password en </w:t>
+      </w:r>
+      <w:proofErr w:type="spellStart"/>
+      <w:r>
+        <w:rPr>
+          <w:bCs/>
+        </w:rPr>
+        <w:t>salt</w:t>
+      </w:r>
+      <w:proofErr w:type="spellEnd"/>
+      <w:r>
+        <w:rPr>
+          <w:bCs/>
+        </w:rPr>
+        <w:t>. Hieronder de inhoud</w:t>
       </w:r>
     </w:p>
     <w:p>
-      <w:r>
-        <w:t xml:space="preserve">$ </w:t>
-      </w:r>
-      <w:proofErr w:type="spellStart"/>
-      <w:r>
-        <w:t>password_salt</w:t>
-      </w:r>
-      <w:proofErr w:type="spellEnd"/>
-      <w:r>
-        <w:t>: 545465132654rerfefeffefeffe</w:t>
+      <w:pPr>
+        <w:rPr>
+          <w:b/>
+          <w:bCs/>
+        </w:rPr>
+      </w:pPr>
+      <w:r>
+        <w:rPr>
+          <w:b/>
+          <w:bCs/>
+        </w:rPr>
+        <w:t xml:space="preserve">Inhoud </w:t>
+      </w:r>
+      <w:proofErr w:type="spellStart"/>
+      <w:r>
+        <w:rPr>
+          <w:b/>
+          <w:bCs/>
+        </w:rPr>
+        <w:t>vault</w:t>
+      </w:r>
+      <w:proofErr w:type="spellEnd"/>
+      <w:r>
+        <w:rPr>
+          <w:b/>
+          <w:bCs/>
+        </w:rPr>
+        <w:t>:</w:t>
       </w:r>
     </w:p>
     <w:p>
       <w:r>
-        <w:t>'Welkom02!' --name 'password'</w:t>
+        <w:t>Password</w:t>
+      </w:r>
+      <w:r>
+        <w:t>:</w:t>
+      </w:r>
+      <w:r>
+        <w:t xml:space="preserve"> password</w:t>
       </w:r>
     </w:p>
     <w:p>
-      <w:r>
-        <w:t>'4654654654dwwdwd54654d6wd6' --name '</w:t>
-      </w:r>
-      <w:proofErr w:type="spellStart"/>
-      <w:r>
+      <w:pPr>
+        <w:rPr>
+          <w:color w:val="FF0000"/>
+        </w:rPr>
+      </w:pPr>
+      <w:r>
+        <w:rPr>
+          <w:color w:val="FF0000"/>
+        </w:rPr>
+        <w:t>Salt</w:t>
+      </w:r>
+      <w:r>
+        <w:rPr>
+          <w:color w:val="FF0000"/>
+        </w:rPr>
+        <w:t>:</w:t>
+      </w:r>
+      <w:r>
+        <w:rPr>
+          <w:color w:val="FF0000"/>
+        </w:rPr>
+        <w:t xml:space="preserve"> 4654654654dwwdwd54654d6wd6</w:t>
+      </w:r>
+      <w:r>
+        <w:rPr>
+          <w:color w:val="FF0000"/>
+        </w:rPr>
+        <w:t xml:space="preserve"> – Deze werkte niet, de </w:t>
+      </w:r>
+      <w:proofErr w:type="spellStart"/>
+      <w:r>
+        <w:rPr>
+          <w:color w:val="FF0000"/>
+        </w:rPr>
         <w:t>salt</w:t>
       </w:r>
       <w:proofErr w:type="spellEnd"/>
       <w:r>
-        <w:t>'</w:t>
+        <w:rPr>
+          <w:color w:val="FF0000"/>
+        </w:rPr>
+        <w:t xml:space="preserve"> mag maar maximaal 16 tekens bevatten </w:t>
       </w:r>
     </w:p>
     <w:p>
       <w:r>
-        <w:t>Voor stap 6 moest ik nog NTP mogelijkheid installeren op de 31</w:t>
+        <w:t>Salt: 456123aswerd123</w:t>
+      </w:r>
+    </w:p>
+    <w:p/>
+    <w:p>
+      <w:r>
+        <w:t>Voor stap 6</w:t>
+      </w:r>
+      <w:r>
+        <w:t xml:space="preserve"> van de </w:t>
+      </w:r>
+      <w:proofErr w:type="spellStart"/>
+      <w:r>
+        <w:t>ocean</w:t>
+      </w:r>
+      <w:proofErr w:type="spellEnd"/>
+      <w:r>
+        <w:t xml:space="preserve"> tutorial</w:t>
+      </w:r>
+      <w:r>
+        <w:t xml:space="preserve"> moest ik nog NTP mogelijkheid installeren op de 31</w:t>
       </w:r>
     </w:p>
     <w:p>
-      <w:r>
-        <w:t xml:space="preserve">Daarnaast ook nog de </w:t>
+      <w:pPr>
+        <w:rPr>
+          <w:i/>
+          <w:iCs/>
+        </w:rPr>
+      </w:pPr>
+      <w:r>
+        <w:t xml:space="preserve">Daarnaast </w:t>
+      </w:r>
+      <w:r>
+        <w:t>moest ik op de controle node</w:t>
+      </w:r>
+      <w:r>
+        <w:t xml:space="preserve"> nog de</w:t>
+      </w:r>
+      <w:r>
+        <w:t xml:space="preserve"> </w:t>
       </w:r>
       <w:proofErr w:type="spellStart"/>
       <w:r>
@@ -328,16 +566,218 @@
       </w:r>
       <w:proofErr w:type="spellEnd"/>
       <w:r>
-        <w:t xml:space="preserve"> module installeren, omdat ik met een </w:t>
-      </w:r>
-      <w:proofErr w:type="spellStart"/>
-      <w:r>
-        <w:t>vault</w:t>
-      </w:r>
-      <w:proofErr w:type="spellEnd"/>
-      <w:r>
-        <w:t xml:space="preserve"> werk nu.</w:t>
-      </w:r>
+        <w:t xml:space="preserve"> module </w:t>
+      </w:r>
+      <w:r>
+        <w:t xml:space="preserve">voor python </w:t>
+      </w:r>
+      <w:r>
+        <w:t>installeren</w:t>
+      </w:r>
+      <w:r>
+        <w:t xml:space="preserve">, omdat hij anders de </w:t>
+      </w:r>
+      <w:proofErr w:type="spellStart"/>
+      <w:r>
+        <w:t>hash</w:t>
+      </w:r>
+      <w:proofErr w:type="spellEnd"/>
+      <w:r>
+        <w:t xml:space="preserve"> niet wou maken</w:t>
+      </w:r>
+      <w:r>
+        <w:t>,</w:t>
+      </w:r>
+      <w:r>
+        <w:t xml:space="preserve"> </w:t>
+      </w:r>
+      <w:r>
+        <w:t xml:space="preserve">dit moest ik ook doen </w:t>
+      </w:r>
+      <w:r>
+        <w:rPr>
+          <w:i/>
+          <w:iCs/>
+        </w:rPr>
+        <w:t xml:space="preserve">met </w:t>
+      </w:r>
+      <w:proofErr w:type="spellStart"/>
+      <w:r>
+        <w:rPr>
+          <w:i/>
+          <w:iCs/>
+        </w:rPr>
+        <w:t>sudo</w:t>
+      </w:r>
+      <w:proofErr w:type="spellEnd"/>
+      <w:r>
+        <w:rPr>
+          <w:i/>
+          <w:iCs/>
+        </w:rPr>
+        <w:t>, want anders werkt het nog niet</w:t>
+      </w:r>
+      <w:r>
+        <w:rPr>
+          <w:i/>
+          <w:iCs/>
+        </w:rPr>
+        <w:t xml:space="preserve"> en installeert hij hem bij jou persoonlijk.</w:t>
+      </w:r>
+    </w:p>
+    <w:p/>
+    <w:p>
+      <w:r>
+        <w:br w:type="page"/>
+      </w:r>
+    </w:p>
+    <w:p>
+      <w:r>
+        <w:lastRenderedPageBreak/>
+        <w:t xml:space="preserve">Vervolgens krijg ik de volgende fout bij </w:t>
+      </w:r>
+      <w:proofErr w:type="spellStart"/>
+      <w:r>
+        <w:t>task</w:t>
+      </w:r>
+      <w:proofErr w:type="spellEnd"/>
+      <w:r>
+        <w:t xml:space="preserve"> 6</w:t>
+      </w:r>
+      <w:r>
+        <w:t xml:space="preserve"> </w:t>
+      </w:r>
+      <w:r>
+        <w:t xml:space="preserve"> </w:t>
+      </w:r>
+      <w:r>
+        <w:t xml:space="preserve"> [Set </w:t>
+      </w:r>
+      <w:proofErr w:type="spellStart"/>
+      <w:r>
+        <w:t>authorized</w:t>
+      </w:r>
+      <w:proofErr w:type="spellEnd"/>
+      <w:r>
+        <w:t xml:space="preserve"> </w:t>
+      </w:r>
+      <w:proofErr w:type="spellStart"/>
+      <w:r>
+        <w:t>key</w:t>
+      </w:r>
+      <w:proofErr w:type="spellEnd"/>
+      <w:r>
+        <w:t xml:space="preserve"> </w:t>
+      </w:r>
+      <w:proofErr w:type="spellStart"/>
+      <w:r>
+        <w:t>for</w:t>
+      </w:r>
+      <w:proofErr w:type="spellEnd"/>
+      <w:r>
+        <w:t xml:space="preserve"> remote user]</w:t>
+      </w:r>
+      <w:r>
+        <w:t xml:space="preserve">: </w:t>
+      </w:r>
+    </w:p>
+    <w:p>
+      <w:pPr>
+        <w:rPr>
+          <w:lang w:val="en-US"/>
+        </w:rPr>
+      </w:pPr>
+      <w:r>
+        <w:rPr>
+          <w:lang w:val="en-US"/>
+        </w:rPr>
+        <w:t>"An unhandled exception occurred while templating '{{ lookup('file', lookup('</w:t>
+      </w:r>
+      <w:proofErr w:type="spellStart"/>
+      <w:r>
+        <w:rPr>
+          <w:lang w:val="en-US"/>
+        </w:rPr>
+        <w:t>env','HOME</w:t>
+      </w:r>
+      <w:proofErr w:type="spellEnd"/>
+      <w:r>
+        <w:rPr>
+          <w:lang w:val="en-US"/>
+        </w:rPr>
+        <w:t>') + '/.ssh/id_rsa.pub') }}'. Error was a &lt;class '</w:t>
+      </w:r>
+      <w:proofErr w:type="spellStart"/>
+      <w:r>
+        <w:rPr>
+          <w:lang w:val="en-US"/>
+        </w:rPr>
+        <w:t>ansible.errors.AnsibleLookupError</w:t>
+      </w:r>
+      <w:proofErr w:type="spellEnd"/>
+      <w:r>
+        <w:rPr>
+          <w:lang w:val="en-US"/>
+        </w:rPr>
+        <w:t xml:space="preserve">'&gt;, </w:t>
+      </w:r>
+      <w:proofErr w:type="spellStart"/>
+      <w:r>
+        <w:rPr>
+          <w:lang w:val="en-US"/>
+        </w:rPr>
+        <w:t>ori</w:t>
+      </w:r>
+      <w:proofErr w:type="spellEnd"/>
+    </w:p>
+    <w:p>
+      <w:pPr>
+        <w:rPr>
+          <w:lang w:val="en-US"/>
+        </w:rPr>
+      </w:pPr>
+      <w:proofErr w:type="spellStart"/>
+      <w:r>
+        <w:rPr>
+          <w:lang w:val="en-US"/>
+        </w:rPr>
+        <w:t>ginal</w:t>
+      </w:r>
+      <w:proofErr w:type="spellEnd"/>
+      <w:r>
+        <w:rPr>
+          <w:lang w:val="en-US"/>
+        </w:rPr>
+        <w:t xml:space="preserve"> message: The 'file' lookup had an issue accessing the file '/root/.ssh/id_rsa.pub'. file not found, use -</w:t>
+      </w:r>
+      <w:proofErr w:type="spellStart"/>
+      <w:r>
+        <w:rPr>
+          <w:lang w:val="en-US"/>
+        </w:rPr>
+        <w:t>vvvvv</w:t>
+      </w:r>
+      <w:proofErr w:type="spellEnd"/>
+      <w:r>
+        <w:rPr>
+          <w:lang w:val="en-US"/>
+        </w:rPr>
+        <w:t xml:space="preserve"> to see paths searched</w:t>
+      </w:r>
+    </w:p>
+    <w:p>
+      <w:pPr>
+        <w:rPr>
+          <w:lang w:val="en-US"/>
+        </w:rPr>
+      </w:pPr>
+    </w:p>
+    <w:p>
+      <w:pPr>
+        <w:rPr>
+          <w:lang w:val="en-US"/>
+        </w:rPr>
+      </w:pPr>
     </w:p>
     <w:p>
       <w:r>
@@ -1605,16 +2045,16 @@
     <w:lsdException w:name="Unresolved Mention" w:semiHidden="1" w:unhideWhenUsed="1"/>
     <w:lsdException w:name="Smart Link" w:semiHidden="1" w:unhideWhenUsed="1"/>
   </w:latentStyles>
-  <w:style w:type="paragraph" w:default="1" w:styleId="Normal">
+  <w:style w:type="paragraph" w:default="1" w:styleId="Standaard">
     <w:name w:val="Normal"/>
     <w:qFormat/>
     <w:rsid w:val="00EB2281"/>
   </w:style>
-  <w:style w:type="paragraph" w:styleId="Heading1">
+  <w:style w:type="paragraph" w:styleId="Kop1">
     <w:name w:val="heading 1"/>
-    <w:basedOn w:val="Normal"/>
-    <w:next w:val="Normal"/>
-    <w:link w:val="Heading1Char"/>
+    <w:basedOn w:val="Standaard"/>
+    <w:next w:val="Standaard"/>
+    <w:link w:val="Kop1Char"/>
     <w:uiPriority w:val="9"/>
     <w:qFormat/>
     <w:rsid w:val="004510B9"/>
@@ -1631,11 +2071,11 @@
       <w:szCs w:val="40"/>
     </w:rPr>
   </w:style>
-  <w:style w:type="paragraph" w:styleId="Heading2">
+  <w:style w:type="paragraph" w:styleId="Kop2">
     <w:name w:val="heading 2"/>
-    <w:basedOn w:val="Normal"/>
-    <w:next w:val="Normal"/>
-    <w:link w:val="Heading2Char"/>
+    <w:basedOn w:val="Standaard"/>
+    <w:next w:val="Standaard"/>
+    <w:link w:val="Kop2Char"/>
     <w:uiPriority w:val="9"/>
     <w:unhideWhenUsed/>
     <w:qFormat/>
@@ -1653,11 +2093,11 @@
       <w:szCs w:val="32"/>
     </w:rPr>
   </w:style>
-  <w:style w:type="paragraph" w:styleId="Heading3">
+  <w:style w:type="paragraph" w:styleId="Kop3">
     <w:name w:val="heading 3"/>
-    <w:basedOn w:val="Normal"/>
-    <w:next w:val="Normal"/>
-    <w:link w:val="Heading3Char"/>
+    <w:basedOn w:val="Standaard"/>
+    <w:next w:val="Standaard"/>
+    <w:link w:val="Kop3Char"/>
     <w:uiPriority w:val="9"/>
     <w:unhideWhenUsed/>
     <w:qFormat/>
@@ -1675,11 +2115,11 @@
       <w:szCs w:val="28"/>
     </w:rPr>
   </w:style>
-  <w:style w:type="paragraph" w:styleId="Heading4">
+  <w:style w:type="paragraph" w:styleId="Kop4">
     <w:name w:val="heading 4"/>
-    <w:basedOn w:val="Normal"/>
-    <w:next w:val="Normal"/>
-    <w:link w:val="Heading4Char"/>
+    <w:basedOn w:val="Standaard"/>
+    <w:next w:val="Standaard"/>
+    <w:link w:val="Kop4Char"/>
     <w:uiPriority w:val="9"/>
     <w:semiHidden/>
     <w:unhideWhenUsed/>
@@ -1698,11 +2138,11 @@
       <w:color w:val="0F4761" w:themeColor="accent1" w:themeShade="BF"/>
     </w:rPr>
   </w:style>
-  <w:style w:type="paragraph" w:styleId="Heading5">
+  <w:style w:type="paragraph" w:styleId="Kop5">
     <w:name w:val="heading 5"/>
-    <w:basedOn w:val="Normal"/>
-    <w:next w:val="Normal"/>
-    <w:link w:val="Heading5Char"/>
+    <w:basedOn w:val="Standaard"/>
+    <w:next w:val="Standaard"/>
+    <w:link w:val="Kop5Char"/>
     <w:uiPriority w:val="9"/>
     <w:semiHidden/>
     <w:unhideWhenUsed/>
@@ -1719,11 +2159,11 @@
       <w:color w:val="0F4761" w:themeColor="accent1" w:themeShade="BF"/>
     </w:rPr>
   </w:style>
-  <w:style w:type="paragraph" w:styleId="Heading6">
+  <w:style w:type="paragraph" w:styleId="Kop6">
     <w:name w:val="heading 6"/>
-    <w:basedOn w:val="Normal"/>
-    <w:next w:val="Normal"/>
-    <w:link w:val="Heading6Char"/>
+    <w:basedOn w:val="Standaard"/>
+    <w:next w:val="Standaard"/>
+    <w:link w:val="Kop6Char"/>
     <w:uiPriority w:val="9"/>
     <w:semiHidden/>
     <w:unhideWhenUsed/>
@@ -1742,11 +2182,11 @@
       <w:color w:val="595959" w:themeColor="text1" w:themeTint="A6"/>
     </w:rPr>
   </w:style>
-  <w:style w:type="paragraph" w:styleId="Heading7">
+  <w:style w:type="paragraph" w:styleId="Kop7">
     <w:name w:val="heading 7"/>
-    <w:basedOn w:val="Normal"/>
-    <w:next w:val="Normal"/>
-    <w:link w:val="Heading7Char"/>
+    <w:basedOn w:val="Standaard"/>
+    <w:next w:val="Standaard"/>
+    <w:link w:val="Kop7Char"/>
     <w:uiPriority w:val="9"/>
     <w:semiHidden/>
     <w:unhideWhenUsed/>
@@ -1763,11 +2203,11 @@
       <w:color w:val="595959" w:themeColor="text1" w:themeTint="A6"/>
     </w:rPr>
   </w:style>
-  <w:style w:type="paragraph" w:styleId="Heading8">
+  <w:style w:type="paragraph" w:styleId="Kop8">
     <w:name w:val="heading 8"/>
-    <w:basedOn w:val="Normal"/>
-    <w:next w:val="Normal"/>
-    <w:link w:val="Heading8Char"/>
+    <w:basedOn w:val="Standaard"/>
+    <w:next w:val="Standaard"/>
+    <w:link w:val="Kop8Char"/>
     <w:uiPriority w:val="9"/>
     <w:semiHidden/>
     <w:unhideWhenUsed/>
@@ -1786,11 +2226,11 @@
       <w:color w:val="272727" w:themeColor="text1" w:themeTint="D8"/>
     </w:rPr>
   </w:style>
-  <w:style w:type="paragraph" w:styleId="Heading9">
+  <w:style w:type="paragraph" w:styleId="Kop9">
     <w:name w:val="heading 9"/>
-    <w:basedOn w:val="Normal"/>
-    <w:next w:val="Normal"/>
-    <w:link w:val="Heading9Char"/>
+    <w:basedOn w:val="Standaard"/>
+    <w:next w:val="Standaard"/>
+    <w:link w:val="Kop9Char"/>
     <w:uiPriority w:val="9"/>
     <w:semiHidden/>
     <w:unhideWhenUsed/>
@@ -1807,13 +2247,12 @@
       <w:color w:val="272727" w:themeColor="text1" w:themeTint="D8"/>
     </w:rPr>
   </w:style>
-  <w:style w:type="character" w:default="1" w:styleId="DefaultParagraphFont">
+  <w:style w:type="character" w:default="1" w:styleId="Standaardalinea-lettertype">
     <w:name w:val="Default Paragraph Font"/>
     <w:uiPriority w:val="1"/>
-    <w:semiHidden/>
     <w:unhideWhenUsed/>
   </w:style>
-  <w:style w:type="table" w:default="1" w:styleId="TableNormal">
+  <w:style w:type="table" w:default="1" w:styleId="Standaardtabel">
     <w:name w:val="Normal Table"/>
     <w:uiPriority w:val="99"/>
     <w:semiHidden/>
@@ -1828,16 +2267,16 @@
       </w:tblCellMar>
     </w:tblPr>
   </w:style>
-  <w:style w:type="numbering" w:default="1" w:styleId="NoList">
+  <w:style w:type="numbering" w:default="1" w:styleId="Geenlijst">
     <w:name w:val="No List"/>
     <w:uiPriority w:val="99"/>
     <w:semiHidden/>
     <w:unhideWhenUsed/>
   </w:style>
-  <w:style w:type="character" w:customStyle="1" w:styleId="Heading1Char">
-    <w:name w:val="Heading 1 Char"/>
-    <w:basedOn w:val="DefaultParagraphFont"/>
-    <w:link w:val="Heading1"/>
+  <w:style w:type="character" w:customStyle="1" w:styleId="Kop1Char">
+    <w:name w:val="Kop 1 Char"/>
+    <w:basedOn w:val="Standaardalinea-lettertype"/>
+    <w:link w:val="Kop1"/>
     <w:uiPriority w:val="9"/>
     <w:rsid w:val="004510B9"/>
     <w:rPr>
@@ -1847,10 +2286,10 @@
       <w:szCs w:val="40"/>
     </w:rPr>
   </w:style>
-  <w:style w:type="character" w:customStyle="1" w:styleId="Heading2Char">
-    <w:name w:val="Heading 2 Char"/>
-    <w:basedOn w:val="DefaultParagraphFont"/>
-    <w:link w:val="Heading2"/>
+  <w:style w:type="character" w:customStyle="1" w:styleId="Kop2Char">
+    <w:name w:val="Kop 2 Char"/>
+    <w:basedOn w:val="Standaardalinea-lettertype"/>
+    <w:link w:val="Kop2"/>
     <w:uiPriority w:val="9"/>
     <w:rsid w:val="004510B9"/>
     <w:rPr>
@@ -1860,10 +2299,10 @@
       <w:szCs w:val="32"/>
     </w:rPr>
   </w:style>
-  <w:style w:type="character" w:customStyle="1" w:styleId="Heading3Char">
-    <w:name w:val="Heading 3 Char"/>
-    <w:basedOn w:val="DefaultParagraphFont"/>
-    <w:link w:val="Heading3"/>
+  <w:style w:type="character" w:customStyle="1" w:styleId="Kop3Char">
+    <w:name w:val="Kop 3 Char"/>
+    <w:basedOn w:val="Standaardalinea-lettertype"/>
+    <w:link w:val="Kop3"/>
     <w:uiPriority w:val="9"/>
     <w:rsid w:val="004510B9"/>
     <w:rPr>
@@ -1873,10 +2312,10 @@
       <w:szCs w:val="28"/>
     </w:rPr>
   </w:style>
-  <w:style w:type="character" w:customStyle="1" w:styleId="Heading4Char">
-    <w:name w:val="Heading 4 Char"/>
-    <w:basedOn w:val="DefaultParagraphFont"/>
-    <w:link w:val="Heading4"/>
+  <w:style w:type="character" w:customStyle="1" w:styleId="Kop4Char">
+    <w:name w:val="Kop 4 Char"/>
+    <w:basedOn w:val="Standaardalinea-lettertype"/>
+    <w:link w:val="Kop4"/>
     <w:uiPriority w:val="9"/>
     <w:semiHidden/>
     <w:rsid w:val="004510B9"/>
@@ -1887,10 +2326,10 @@
       <w:color w:val="0F4761" w:themeColor="accent1" w:themeShade="BF"/>
     </w:rPr>
   </w:style>
-  <w:style w:type="character" w:customStyle="1" w:styleId="Heading5Char">
-    <w:name w:val="Heading 5 Char"/>
-    <w:basedOn w:val="DefaultParagraphFont"/>
-    <w:link w:val="Heading5"/>
+  <w:style w:type="character" w:customStyle="1" w:styleId="Kop5Char">
+    <w:name w:val="Kop 5 Char"/>
+    <w:basedOn w:val="Standaardalinea-lettertype"/>
+    <w:link w:val="Kop5"/>
     <w:uiPriority w:val="9"/>
     <w:semiHidden/>
     <w:rsid w:val="004510B9"/>
@@ -1899,10 +2338,10 @@
       <w:color w:val="0F4761" w:themeColor="accent1" w:themeShade="BF"/>
     </w:rPr>
   </w:style>
-  <w:style w:type="character" w:customStyle="1" w:styleId="Heading6Char">
-    <w:name w:val="Heading 6 Char"/>
-    <w:basedOn w:val="DefaultParagraphFont"/>
-    <w:link w:val="Heading6"/>
+  <w:style w:type="character" w:customStyle="1" w:styleId="Kop6Char">
+    <w:name w:val="Kop 6 Char"/>
+    <w:basedOn w:val="Standaardalinea-lettertype"/>
+    <w:link w:val="Kop6"/>
     <w:uiPriority w:val="9"/>
     <w:semiHidden/>
     <w:rsid w:val="004510B9"/>
@@ -1913,10 +2352,10 @@
       <w:color w:val="595959" w:themeColor="text1" w:themeTint="A6"/>
     </w:rPr>
   </w:style>
-  <w:style w:type="character" w:customStyle="1" w:styleId="Heading7Char">
-    <w:name w:val="Heading 7 Char"/>
-    <w:basedOn w:val="DefaultParagraphFont"/>
-    <w:link w:val="Heading7"/>
+  <w:style w:type="character" w:customStyle="1" w:styleId="Kop7Char">
+    <w:name w:val="Kop 7 Char"/>
+    <w:basedOn w:val="Standaardalinea-lettertype"/>
+    <w:link w:val="Kop7"/>
     <w:uiPriority w:val="9"/>
     <w:semiHidden/>
     <w:rsid w:val="004510B9"/>
@@ -1925,10 +2364,10 @@
       <w:color w:val="595959" w:themeColor="text1" w:themeTint="A6"/>
     </w:rPr>
   </w:style>
-  <w:style w:type="character" w:customStyle="1" w:styleId="Heading8Char">
-    <w:name w:val="Heading 8 Char"/>
-    <w:basedOn w:val="DefaultParagraphFont"/>
-    <w:link w:val="Heading8"/>
+  <w:style w:type="character" w:customStyle="1" w:styleId="Kop8Char">
+    <w:name w:val="Kop 8 Char"/>
+    <w:basedOn w:val="Standaardalinea-lettertype"/>
+    <w:link w:val="Kop8"/>
     <w:uiPriority w:val="9"/>
     <w:semiHidden/>
     <w:rsid w:val="004510B9"/>
@@ -1939,10 +2378,10 @@
       <w:color w:val="272727" w:themeColor="text1" w:themeTint="D8"/>
     </w:rPr>
   </w:style>
-  <w:style w:type="character" w:customStyle="1" w:styleId="Heading9Char">
-    <w:name w:val="Heading 9 Char"/>
-    <w:basedOn w:val="DefaultParagraphFont"/>
-    <w:link w:val="Heading9"/>
+  <w:style w:type="character" w:customStyle="1" w:styleId="Kop9Char">
+    <w:name w:val="Kop 9 Char"/>
+    <w:basedOn w:val="Standaardalinea-lettertype"/>
+    <w:link w:val="Kop9"/>
     <w:uiPriority w:val="9"/>
     <w:semiHidden/>
     <w:rsid w:val="004510B9"/>
@@ -1951,11 +2390,11 @@
       <w:color w:val="272727" w:themeColor="text1" w:themeTint="D8"/>
     </w:rPr>
   </w:style>
-  <w:style w:type="paragraph" w:styleId="Title">
+  <w:style w:type="paragraph" w:styleId="Titel">
     <w:name w:val="Title"/>
-    <w:basedOn w:val="Normal"/>
-    <w:next w:val="Normal"/>
-    <w:link w:val="TitleChar"/>
+    <w:basedOn w:val="Standaard"/>
+    <w:next w:val="Standaard"/>
+    <w:link w:val="TitelChar"/>
     <w:uiPriority w:val="10"/>
     <w:qFormat/>
     <w:rsid w:val="004510B9"/>
@@ -1971,10 +2410,10 @@
       <w:szCs w:val="56"/>
     </w:rPr>
   </w:style>
-  <w:style w:type="character" w:customStyle="1" w:styleId="TitleChar">
-    <w:name w:val="Title Char"/>
-    <w:basedOn w:val="DefaultParagraphFont"/>
-    <w:link w:val="Title"/>
+  <w:style w:type="character" w:customStyle="1" w:styleId="TitelChar">
+    <w:name w:val="Titel Char"/>
+    <w:basedOn w:val="Standaardalinea-lettertype"/>
+    <w:link w:val="Titel"/>
     <w:uiPriority w:val="10"/>
     <w:rsid w:val="004510B9"/>
     <w:rPr>
@@ -1985,11 +2424,11 @@
       <w:szCs w:val="56"/>
     </w:rPr>
   </w:style>
-  <w:style w:type="paragraph" w:styleId="Subtitle">
+  <w:style w:type="paragraph" w:styleId="Ondertitel">
     <w:name w:val="Subtitle"/>
-    <w:basedOn w:val="Normal"/>
-    <w:next w:val="Normal"/>
-    <w:link w:val="SubtitleChar"/>
+    <w:basedOn w:val="Standaard"/>
+    <w:next w:val="Standaard"/>
+    <w:link w:val="OndertitelChar"/>
     <w:uiPriority w:val="11"/>
     <w:qFormat/>
     <w:rsid w:val="004510B9"/>
@@ -2006,10 +2445,10 @@
       <w:szCs w:val="28"/>
     </w:rPr>
   </w:style>
-  <w:style w:type="character" w:customStyle="1" w:styleId="SubtitleChar">
-    <w:name w:val="Subtitle Char"/>
-    <w:basedOn w:val="DefaultParagraphFont"/>
-    <w:link w:val="Subtitle"/>
+  <w:style w:type="character" w:customStyle="1" w:styleId="OndertitelChar">
+    <w:name w:val="Ondertitel Char"/>
+    <w:basedOn w:val="Standaardalinea-lettertype"/>
+    <w:link w:val="Ondertitel"/>
     <w:uiPriority w:val="11"/>
     <w:rsid w:val="004510B9"/>
     <w:rPr>
@@ -2020,11 +2459,11 @@
       <w:szCs w:val="28"/>
     </w:rPr>
   </w:style>
-  <w:style w:type="paragraph" w:styleId="Quote">
+  <w:style w:type="paragraph" w:styleId="Citaat">
     <w:name w:val="Quote"/>
-    <w:basedOn w:val="Normal"/>
-    <w:next w:val="Normal"/>
-    <w:link w:val="QuoteChar"/>
+    <w:basedOn w:val="Standaard"/>
+    <w:next w:val="Standaard"/>
+    <w:link w:val="CitaatChar"/>
     <w:uiPriority w:val="29"/>
     <w:qFormat/>
     <w:rsid w:val="004510B9"/>
@@ -2038,10 +2477,10 @@
       <w:color w:val="404040" w:themeColor="text1" w:themeTint="BF"/>
     </w:rPr>
   </w:style>
-  <w:style w:type="character" w:customStyle="1" w:styleId="QuoteChar">
-    <w:name w:val="Quote Char"/>
-    <w:basedOn w:val="DefaultParagraphFont"/>
-    <w:link w:val="Quote"/>
+  <w:style w:type="character" w:customStyle="1" w:styleId="CitaatChar">
+    <w:name w:val="Citaat Char"/>
+    <w:basedOn w:val="Standaardalinea-lettertype"/>
+    <w:link w:val="Citaat"/>
     <w:uiPriority w:val="29"/>
     <w:rsid w:val="004510B9"/>
     <w:rPr>
@@ -2050,9 +2489,9 @@
       <w:color w:val="404040" w:themeColor="text1" w:themeTint="BF"/>
     </w:rPr>
   </w:style>
-  <w:style w:type="paragraph" w:styleId="ListParagraph">
+  <w:style w:type="paragraph" w:styleId="Lijstalinea">
     <w:name w:val="List Paragraph"/>
-    <w:basedOn w:val="Normal"/>
+    <w:basedOn w:val="Standaard"/>
     <w:uiPriority w:val="34"/>
     <w:qFormat/>
     <w:rsid w:val="004510B9"/>
@@ -2061,9 +2500,9 @@
       <w:contextualSpacing/>
     </w:pPr>
   </w:style>
-  <w:style w:type="character" w:styleId="IntenseEmphasis">
+  <w:style w:type="character" w:styleId="Intensievebenadrukking">
     <w:name w:val="Intense Emphasis"/>
-    <w:basedOn w:val="DefaultParagraphFont"/>
+    <w:basedOn w:val="Standaardalinea-lettertype"/>
     <w:uiPriority w:val="21"/>
     <w:qFormat/>
     <w:rsid w:val="004510B9"/>
@@ -2073,11 +2512,11 @@
       <w:color w:val="0F4761" w:themeColor="accent1" w:themeShade="BF"/>
     </w:rPr>
   </w:style>
-  <w:style w:type="paragraph" w:styleId="IntenseQuote">
+  <w:style w:type="paragraph" w:styleId="Duidelijkcitaat">
     <w:name w:val="Intense Quote"/>
-    <w:basedOn w:val="Normal"/>
-    <w:next w:val="Normal"/>
-    <w:link w:val="IntenseQuoteChar"/>
+    <w:basedOn w:val="Standaard"/>
+    <w:next w:val="Standaard"/>
+    <w:link w:val="DuidelijkcitaatChar"/>
     <w:uiPriority w:val="30"/>
     <w:qFormat/>
     <w:rsid w:val="004510B9"/>
@@ -2096,10 +2535,10 @@
       <w:color w:val="0F4761" w:themeColor="accent1" w:themeShade="BF"/>
     </w:rPr>
   </w:style>
-  <w:style w:type="character" w:customStyle="1" w:styleId="IntenseQuoteChar">
-    <w:name w:val="Intense Quote Char"/>
-    <w:basedOn w:val="DefaultParagraphFont"/>
-    <w:link w:val="IntenseQuote"/>
+  <w:style w:type="character" w:customStyle="1" w:styleId="DuidelijkcitaatChar">
+    <w:name w:val="Duidelijk citaat Char"/>
+    <w:basedOn w:val="Standaardalinea-lettertype"/>
+    <w:link w:val="Duidelijkcitaat"/>
     <w:uiPriority w:val="30"/>
     <w:rsid w:val="004510B9"/>
     <w:rPr>
@@ -2108,9 +2547,9 @@
       <w:color w:val="0F4761" w:themeColor="accent1" w:themeShade="BF"/>
     </w:rPr>
   </w:style>
-  <w:style w:type="character" w:styleId="IntenseReference">
+  <w:style w:type="character" w:styleId="Intensieveverwijzing">
     <w:name w:val="Intense Reference"/>
-    <w:basedOn w:val="DefaultParagraphFont"/>
+    <w:basedOn w:val="Standaardalinea-lettertype"/>
     <w:uiPriority w:val="32"/>
     <w:qFormat/>
     <w:rsid w:val="004510B9"/>
@@ -2122,9 +2561,9 @@
       <w:spacing w:val="5"/>
     </w:rPr>
   </w:style>
-  <w:style w:type="table" w:styleId="TableGrid">
+  <w:style w:type="table" w:styleId="Tabelraster">
     <w:name w:val="Table Grid"/>
-    <w:basedOn w:val="TableNormal"/>
+    <w:basedOn w:val="Standaardtabel"/>
     <w:uiPriority w:val="39"/>
     <w:rsid w:val="006B29E0"/>
     <w:pPr>

</xml_diff>

<commit_message>
Laatste commit practicum 3
</commit_message>
<xml_diff>
--- a/Practiucm 3/Practicum 3 - Marcel Bos.docx
+++ b/Practiucm 3/Practicum 3 - Marcel Bos.docx
@@ -4,7 +4,7 @@
   <w:body>
     <w:p>
       <w:pPr>
-        <w:pStyle w:val="Kop1"/>
+        <w:pStyle w:val="Heading1"/>
       </w:pPr>
       <w:r>
         <w:t>Operating Systems</w:t>
@@ -13,7 +13,7 @@
     <w:p>
       <w:pPr>
         <w:rPr>
-          <w:rStyle w:val="Kop2Char"/>
+          <w:rStyle w:val="Heading2Char"/>
         </w:rPr>
       </w:pPr>
       <w:r>
@@ -33,13 +33,13 @@
       </w:r>
       <w:r>
         <w:rPr>
-          <w:rStyle w:val="Kop2Char"/>
+          <w:rStyle w:val="Heading2Char"/>
         </w:rPr>
         <w:t xml:space="preserve">Practicum </w:t>
       </w:r>
       <w:r>
         <w:rPr>
-          <w:rStyle w:val="Kop2Char"/>
+          <w:rStyle w:val="Heading2Char"/>
         </w:rPr>
         <w:t>3</w:t>
       </w:r>
@@ -76,7 +76,27 @@
         <w:t xml:space="preserve">Ik heb mijn bewijzen </w:t>
       </w:r>
       <w:r>
-        <w:t xml:space="preserve">in foto’s in de </w:t>
+        <w:t>in foto</w:t>
+      </w:r>
+      <w:r>
+        <w:t>’</w:t>
+      </w:r>
+      <w:r>
+        <w:t>s</w:t>
+      </w:r>
+      <w:r>
+        <w:t xml:space="preserve"> en ook de </w:t>
+      </w:r>
+      <w:proofErr w:type="spellStart"/>
+      <w:r>
+        <w:t>yml</w:t>
+      </w:r>
+      <w:proofErr w:type="spellEnd"/>
+      <w:r>
+        <w:t xml:space="preserve"> files</w:t>
+      </w:r>
+      <w:r>
+        <w:t xml:space="preserve"> in de </w:t>
       </w:r>
       <w:proofErr w:type="spellStart"/>
       <w:r>
@@ -203,7 +223,7 @@
     </w:p>
     <w:p>
       <w:pPr>
-        <w:pStyle w:val="Kop2"/>
+        <w:pStyle w:val="Heading2"/>
       </w:pPr>
       <w:r>
         <w:t>Dit is mijn setup:</w:t>
@@ -555,7 +575,18 @@
         <w:t>moest ik op de controle node</w:t>
       </w:r>
       <w:r>
-        <w:t xml:space="preserve"> nog de</w:t>
+        <w:t xml:space="preserve"> (waar </w:t>
+      </w:r>
+      <w:proofErr w:type="spellStart"/>
+      <w:r>
+        <w:t>Ansible</w:t>
+      </w:r>
+      <w:proofErr w:type="spellEnd"/>
+      <w:r>
+        <w:t xml:space="preserve"> op draait dus) </w:t>
+      </w:r>
+      <w:r>
+        <w:t>nog de</w:t>
       </w:r>
       <w:r>
         <w:t xml:space="preserve"> </w:t>
@@ -625,160 +656,522 @@
         <w:t xml:space="preserve"> en installeert hij hem bij jou persoonlijk.</w:t>
       </w:r>
     </w:p>
+    <w:p>
+      <w:pPr>
+        <w:rPr>
+          <w:lang w:val="en-US"/>
+        </w:rPr>
+      </w:pPr>
+      <w:r>
+        <w:rPr>
+          <w:lang w:val="en-US"/>
+        </w:rPr>
+        <w:br w:type="page"/>
+      </w:r>
+    </w:p>
+    <w:p>
+      <w:pPr>
+        <w:rPr>
+          <w:lang w:val="en-US"/>
+        </w:rPr>
+      </w:pPr>
+      <w:proofErr w:type="spellStart"/>
+      <w:r>
+        <w:rPr>
+          <w:lang w:val="en-US"/>
+        </w:rPr>
+        <w:lastRenderedPageBreak/>
+        <w:t>Vervolgens</w:t>
+      </w:r>
+      <w:proofErr w:type="spellEnd"/>
+      <w:r>
+        <w:rPr>
+          <w:lang w:val="en-US"/>
+        </w:rPr>
+        <w:t xml:space="preserve"> </w:t>
+      </w:r>
+      <w:proofErr w:type="spellStart"/>
+      <w:r>
+        <w:rPr>
+          <w:lang w:val="en-US"/>
+        </w:rPr>
+        <w:t>krijg</w:t>
+      </w:r>
+      <w:proofErr w:type="spellEnd"/>
+      <w:r>
+        <w:rPr>
+          <w:lang w:val="en-US"/>
+        </w:rPr>
+        <w:t xml:space="preserve"> </w:t>
+      </w:r>
+      <w:proofErr w:type="spellStart"/>
+      <w:r>
+        <w:rPr>
+          <w:lang w:val="en-US"/>
+        </w:rPr>
+        <w:t>ik</w:t>
+      </w:r>
+      <w:proofErr w:type="spellEnd"/>
+      <w:r>
+        <w:rPr>
+          <w:lang w:val="en-US"/>
+        </w:rPr>
+        <w:t xml:space="preserve"> de </w:t>
+      </w:r>
+      <w:proofErr w:type="spellStart"/>
+      <w:r>
+        <w:rPr>
+          <w:lang w:val="en-US"/>
+        </w:rPr>
+        <w:t>volgende</w:t>
+      </w:r>
+      <w:proofErr w:type="spellEnd"/>
+      <w:r>
+        <w:rPr>
+          <w:lang w:val="en-US"/>
+        </w:rPr>
+        <w:t xml:space="preserve"> </w:t>
+      </w:r>
+      <w:proofErr w:type="spellStart"/>
+      <w:r>
+        <w:rPr>
+          <w:lang w:val="en-US"/>
+        </w:rPr>
+        <w:t>fout</w:t>
+      </w:r>
+      <w:proofErr w:type="spellEnd"/>
+      <w:r>
+        <w:rPr>
+          <w:lang w:val="en-US"/>
+        </w:rPr>
+        <w:t xml:space="preserve"> </w:t>
+      </w:r>
+      <w:proofErr w:type="spellStart"/>
+      <w:r>
+        <w:rPr>
+          <w:lang w:val="en-US"/>
+        </w:rPr>
+        <w:t>bij</w:t>
+      </w:r>
+      <w:proofErr w:type="spellEnd"/>
+      <w:r>
+        <w:rPr>
+          <w:lang w:val="en-US"/>
+        </w:rPr>
+        <w:t xml:space="preserve"> </w:t>
+      </w:r>
+      <w:r>
+        <w:rPr>
+          <w:lang w:val="en-US"/>
+        </w:rPr>
+        <w:t>task 6</w:t>
+      </w:r>
+      <w:r>
+        <w:rPr>
+          <w:lang w:val="en-US"/>
+        </w:rPr>
+        <w:t xml:space="preserve"> </w:t>
+      </w:r>
+      <w:r>
+        <w:rPr>
+          <w:lang w:val="en-US"/>
+        </w:rPr>
+        <w:t xml:space="preserve">  [Set authorized key for remote user]</w:t>
+      </w:r>
+      <w:r>
+        <w:rPr>
+          <w:lang w:val="en-US"/>
+        </w:rPr>
+        <w:t xml:space="preserve">: </w:t>
+      </w:r>
+    </w:p>
+    <w:p>
+      <w:pPr>
+        <w:rPr>
+          <w:lang w:val="en-US"/>
+        </w:rPr>
+      </w:pPr>
+      <w:r>
+        <w:rPr>
+          <w:lang w:val="en-US"/>
+        </w:rPr>
+        <w:t>"An unhandled exception occurred while templating '{{ lookup('file', lookup('</w:t>
+      </w:r>
+      <w:proofErr w:type="spellStart"/>
+      <w:r>
+        <w:rPr>
+          <w:lang w:val="en-US"/>
+        </w:rPr>
+        <w:t>env','HOME</w:t>
+      </w:r>
+      <w:proofErr w:type="spellEnd"/>
+      <w:r>
+        <w:rPr>
+          <w:lang w:val="en-US"/>
+        </w:rPr>
+        <w:t>') + '/.ssh/id_rsa.pub') }}'. Error was a &lt;class '</w:t>
+      </w:r>
+      <w:proofErr w:type="spellStart"/>
+      <w:r>
+        <w:rPr>
+          <w:lang w:val="en-US"/>
+        </w:rPr>
+        <w:t>ansible.errors.AnsibleLookupError</w:t>
+      </w:r>
+      <w:proofErr w:type="spellEnd"/>
+      <w:r>
+        <w:rPr>
+          <w:lang w:val="en-US"/>
+        </w:rPr>
+        <w:t xml:space="preserve">'&gt;, </w:t>
+      </w:r>
+      <w:proofErr w:type="spellStart"/>
+      <w:r>
+        <w:rPr>
+          <w:lang w:val="en-US"/>
+        </w:rPr>
+        <w:t>ori</w:t>
+      </w:r>
+      <w:proofErr w:type="spellEnd"/>
+    </w:p>
+    <w:p>
+      <w:pPr>
+        <w:rPr>
+          <w:lang w:val="en-US"/>
+        </w:rPr>
+      </w:pPr>
+      <w:proofErr w:type="spellStart"/>
+      <w:r>
+        <w:rPr>
+          <w:lang w:val="en-US"/>
+        </w:rPr>
+        <w:t>ginal</w:t>
+      </w:r>
+      <w:proofErr w:type="spellEnd"/>
+      <w:r>
+        <w:rPr>
+          <w:lang w:val="en-US"/>
+        </w:rPr>
+        <w:t xml:space="preserve"> message: The 'file' lookup had an issue accessing the file '/root/.ssh/id_rsa.pub'. file not found, use -</w:t>
+      </w:r>
+      <w:proofErr w:type="spellStart"/>
+      <w:r>
+        <w:rPr>
+          <w:lang w:val="en-US"/>
+        </w:rPr>
+        <w:t>vvvvv</w:t>
+      </w:r>
+      <w:proofErr w:type="spellEnd"/>
+      <w:r>
+        <w:rPr>
+          <w:lang w:val="en-US"/>
+        </w:rPr>
+        <w:t xml:space="preserve"> to see paths searched</w:t>
+      </w:r>
+    </w:p>
+    <w:p>
+      <w:pPr>
+        <w:rPr>
+          <w:b/>
+          <w:bCs/>
+        </w:rPr>
+      </w:pPr>
+      <w:r>
+        <w:rPr>
+          <w:b/>
+          <w:bCs/>
+        </w:rPr>
+        <w:t>Oplossing:</w:t>
+      </w:r>
+    </w:p>
+    <w:p>
+      <w:r>
+        <w:t>Ik heb in dit geval de var/</w:t>
+      </w:r>
+      <w:proofErr w:type="spellStart"/>
+      <w:r>
+        <w:t>defaults.yaml</w:t>
+      </w:r>
+      <w:proofErr w:type="spellEnd"/>
+      <w:r>
+        <w:t xml:space="preserve"> aangepast zodat hij keek naar de </w:t>
+      </w:r>
+      <w:proofErr w:type="spellStart"/>
+      <w:r>
+        <w:t>localadmin</w:t>
+      </w:r>
+      <w:proofErr w:type="spellEnd"/>
+      <w:r>
+        <w:t xml:space="preserve"> folder voor de </w:t>
+      </w:r>
+      <w:proofErr w:type="spellStart"/>
+      <w:r>
+        <w:t>ssh</w:t>
+      </w:r>
+      <w:proofErr w:type="spellEnd"/>
+      <w:r>
+        <w:t xml:space="preserve"> </w:t>
+      </w:r>
+      <w:proofErr w:type="spellStart"/>
+      <w:r>
+        <w:t>keys</w:t>
+      </w:r>
+      <w:proofErr w:type="spellEnd"/>
+      <w:r>
+        <w:t xml:space="preserve">. </w:t>
+      </w:r>
+    </w:p>
+    <w:p>
+      <w:pPr>
+        <w:rPr>
+          <w:lang w:val="en-US"/>
+        </w:rPr>
+      </w:pPr>
+      <w:proofErr w:type="spellStart"/>
+      <w:r>
+        <w:rPr>
+          <w:lang w:val="en-US"/>
+        </w:rPr>
+        <w:t>copy_local_key</w:t>
+      </w:r>
+      <w:proofErr w:type="spellEnd"/>
+      <w:r>
+        <w:rPr>
+          <w:lang w:val="en-US"/>
+        </w:rPr>
+        <w:t>: "{{ lookup('file', '/home/</w:t>
+      </w:r>
+      <w:proofErr w:type="spellStart"/>
+      <w:r>
+        <w:rPr>
+          <w:lang w:val="en-US"/>
+        </w:rPr>
+        <w:t>localadmin</w:t>
+      </w:r>
+      <w:proofErr w:type="spellEnd"/>
+      <w:r>
+        <w:rPr>
+          <w:lang w:val="en-US"/>
+        </w:rPr>
+        <w:t>/.ssh/id_rsa.pub') }}"</w:t>
+      </w:r>
+    </w:p>
+    <w:p>
+      <w:r>
+        <w:t xml:space="preserve">Vervolgens heb ik de </w:t>
+      </w:r>
+      <w:proofErr w:type="spellStart"/>
+      <w:r>
+        <w:t>p</w:t>
+      </w:r>
+      <w:r>
+        <w:t>laybook</w:t>
+      </w:r>
+      <w:proofErr w:type="spellEnd"/>
+      <w:r>
+        <w:t xml:space="preserve"> opnieuw gerund en toen is alles gelukt. Ik ben helaas vergeten om een screenshot te maken van de succesvolle uitvoering van de </w:t>
+      </w:r>
+      <w:proofErr w:type="spellStart"/>
+      <w:r>
+        <w:t>initial.yml</w:t>
+      </w:r>
+      <w:proofErr w:type="spellEnd"/>
+      <w:r>
+        <w:t xml:space="preserve"> </w:t>
+      </w:r>
+      <w:proofErr w:type="spellStart"/>
+      <w:r>
+        <w:t>playbook</w:t>
+      </w:r>
+      <w:proofErr w:type="spellEnd"/>
+      <w:r>
+        <w:t xml:space="preserve">, maar de foto van stap 7 laat zien dat ik nu succesvol kan inloggen op de tweede server via </w:t>
+      </w:r>
+      <w:proofErr w:type="spellStart"/>
+      <w:r>
+        <w:t>ssh</w:t>
+      </w:r>
+      <w:proofErr w:type="spellEnd"/>
+      <w:r>
+        <w:t xml:space="preserve"> zonder wachtwoord. Dus dan kan je ervan uit gaan dat het goed werkt:</w:t>
+      </w:r>
+    </w:p>
     <w:p/>
     <w:p>
       <w:r>
+        <w:drawing>
+          <wp:inline distT="0" distB="0" distL="0" distR="0" wp14:anchorId="72262A5C" wp14:editId="200557B6">
+            <wp:extent cx="5760720" cy="4568825"/>
+            <wp:effectExtent l="0" t="0" r="0" b="3175"/>
+            <wp:docPr id="1317581724" name="Picture 1" descr="A screenshot of a computer&#10;&#10;Description automatically generated"/>
+            <wp:cNvGraphicFramePr>
+              <a:graphicFrameLocks xmlns:a="http://schemas.openxmlformats.org/drawingml/2006/main" noChangeAspect="1"/>
+            </wp:cNvGraphicFramePr>
+            <a:graphic xmlns:a="http://schemas.openxmlformats.org/drawingml/2006/main">
+              <a:graphicData uri="http://schemas.openxmlformats.org/drawingml/2006/picture">
+                <pic:pic xmlns:pic="http://schemas.openxmlformats.org/drawingml/2006/picture">
+                  <pic:nvPicPr>
+                    <pic:cNvPr id="1317581724" name="Picture 1" descr="A screenshot of a computer&#10;&#10;Description automatically generated"/>
+                    <pic:cNvPicPr/>
+                  </pic:nvPicPr>
+                  <pic:blipFill>
+                    <a:blip r:embed="rId5"/>
+                    <a:stretch>
+                      <a:fillRect/>
+                    </a:stretch>
+                  </pic:blipFill>
+                  <pic:spPr>
+                    <a:xfrm>
+                      <a:off x="0" y="0"/>
+                      <a:ext cx="5760720" cy="4568825"/>
+                    </a:xfrm>
+                    <a:prstGeom prst="rect">
+                      <a:avLst/>
+                    </a:prstGeom>
+                  </pic:spPr>
+                </pic:pic>
+              </a:graphicData>
+            </a:graphic>
+          </wp:inline>
+        </w:drawing>
+      </w:r>
+    </w:p>
+    <w:p>
+      <w:r>
+        <w:t>Ik moest dus de andere poort -p 5995 gebruiken omdat port 22 niet meer werkt.</w:t>
+      </w:r>
+    </w:p>
+    <w:p>
+      <w:r>
         <w:br w:type="page"/>
       </w:r>
     </w:p>
     <w:p>
       <w:r>
         <w:lastRenderedPageBreak/>
-        <w:t xml:space="preserve">Vervolgens krijg ik de volgende fout bij </w:t>
-      </w:r>
-      <w:proofErr w:type="spellStart"/>
-      <w:r>
-        <w:t>task</w:t>
-      </w:r>
-      <w:proofErr w:type="spellEnd"/>
-      <w:r>
-        <w:t xml:space="preserve"> 6</w:t>
-      </w:r>
-      <w:r>
-        <w:t xml:space="preserve"> </w:t>
-      </w:r>
-      <w:r>
-        <w:t xml:space="preserve"> </w:t>
-      </w:r>
-      <w:r>
-        <w:t xml:space="preserve"> [Set </w:t>
-      </w:r>
-      <w:proofErr w:type="spellStart"/>
-      <w:r>
-        <w:t>authorized</w:t>
-      </w:r>
-      <w:proofErr w:type="spellEnd"/>
-      <w:r>
-        <w:t xml:space="preserve"> </w:t>
-      </w:r>
-      <w:proofErr w:type="spellStart"/>
-      <w:r>
-        <w:t>key</w:t>
-      </w:r>
-      <w:proofErr w:type="spellEnd"/>
-      <w:r>
-        <w:t xml:space="preserve"> </w:t>
-      </w:r>
-      <w:proofErr w:type="spellStart"/>
-      <w:r>
-        <w:t>for</w:t>
-      </w:r>
-      <w:proofErr w:type="spellEnd"/>
-      <w:r>
-        <w:t xml:space="preserve"> remote user]</w:t>
-      </w:r>
-      <w:r>
-        <w:t xml:space="preserve">: </w:t>
-      </w:r>
-    </w:p>
-    <w:p>
-      <w:pPr>
-        <w:rPr>
-          <w:lang w:val="en-US"/>
-        </w:rPr>
-      </w:pPr>
-      <w:r>
-        <w:rPr>
-          <w:lang w:val="en-US"/>
-        </w:rPr>
-        <w:t>"An unhandled exception occurred while templating '{{ lookup('file', lookup('</w:t>
-      </w:r>
-      <w:proofErr w:type="spellStart"/>
-      <w:r>
-        <w:rPr>
-          <w:lang w:val="en-US"/>
-        </w:rPr>
-        <w:t>env','HOME</w:t>
-      </w:r>
-      <w:proofErr w:type="spellEnd"/>
-      <w:r>
-        <w:rPr>
-          <w:lang w:val="en-US"/>
-        </w:rPr>
-        <w:t>') + '/.ssh/id_rsa.pub') }}'. Error was a &lt;class '</w:t>
-      </w:r>
-      <w:proofErr w:type="spellStart"/>
-      <w:r>
-        <w:rPr>
-          <w:lang w:val="en-US"/>
-        </w:rPr>
-        <w:t>ansible.errors.AnsibleLookupError</w:t>
-      </w:r>
-      <w:proofErr w:type="spellEnd"/>
-      <w:r>
-        <w:rPr>
-          <w:lang w:val="en-US"/>
-        </w:rPr>
-        <w:t xml:space="preserve">'&gt;, </w:t>
-      </w:r>
-      <w:proofErr w:type="spellStart"/>
-      <w:r>
-        <w:rPr>
-          <w:lang w:val="en-US"/>
-        </w:rPr>
-        <w:t>ori</w:t>
-      </w:r>
-      <w:proofErr w:type="spellEnd"/>
-    </w:p>
-    <w:p>
-      <w:pPr>
-        <w:rPr>
-          <w:lang w:val="en-US"/>
-        </w:rPr>
-      </w:pPr>
-      <w:proofErr w:type="spellStart"/>
-      <w:r>
-        <w:rPr>
-          <w:lang w:val="en-US"/>
-        </w:rPr>
-        <w:t>ginal</w:t>
-      </w:r>
-      <w:proofErr w:type="spellEnd"/>
-      <w:r>
-        <w:rPr>
-          <w:lang w:val="en-US"/>
-        </w:rPr>
-        <w:t xml:space="preserve"> message: The 'file' lookup had an issue accessing the file '/root/.ssh/id_rsa.pub'. file not found, use -</w:t>
-      </w:r>
-      <w:proofErr w:type="spellStart"/>
-      <w:r>
-        <w:rPr>
-          <w:lang w:val="en-US"/>
-        </w:rPr>
-        <w:t>vvvvv</w:t>
-      </w:r>
-      <w:proofErr w:type="spellEnd"/>
-      <w:r>
-        <w:rPr>
-          <w:lang w:val="en-US"/>
-        </w:rPr>
-        <w:t xml:space="preserve"> to see paths searched</w:t>
-      </w:r>
-    </w:p>
-    <w:p>
-      <w:pPr>
-        <w:rPr>
-          <w:lang w:val="en-US"/>
-        </w:rPr>
-      </w:pPr>
-    </w:p>
-    <w:p>
-      <w:pPr>
-        <w:rPr>
-          <w:lang w:val="en-US"/>
-        </w:rPr>
-      </w:pPr>
-    </w:p>
+        <w:t xml:space="preserve">Daarnaast werkt het updaten ook voor user Marcel met </w:t>
+      </w:r>
+      <w:proofErr w:type="spellStart"/>
+      <w:r>
+        <w:t>sudo</w:t>
+      </w:r>
+      <w:proofErr w:type="spellEnd"/>
+    </w:p>
+    <w:p>
+      <w:r>
+        <w:drawing>
+          <wp:inline distT="0" distB="0" distL="0" distR="0" wp14:anchorId="3AB1C528" wp14:editId="019E92BE">
+            <wp:extent cx="5760720" cy="1560830"/>
+            <wp:effectExtent l="0" t="0" r="0" b="1270"/>
+            <wp:docPr id="986387293" name="Picture 1" descr="A computer screen with white text&#10;&#10;Description automatically generated"/>
+            <wp:cNvGraphicFramePr>
+              <a:graphicFrameLocks xmlns:a="http://schemas.openxmlformats.org/drawingml/2006/main" noChangeAspect="1"/>
+            </wp:cNvGraphicFramePr>
+            <a:graphic xmlns:a="http://schemas.openxmlformats.org/drawingml/2006/main">
+              <a:graphicData uri="http://schemas.openxmlformats.org/drawingml/2006/picture">
+                <pic:pic xmlns:pic="http://schemas.openxmlformats.org/drawingml/2006/picture">
+                  <pic:nvPicPr>
+                    <pic:cNvPr id="986387293" name="Picture 1" descr="A computer screen with white text&#10;&#10;Description automatically generated"/>
+                    <pic:cNvPicPr/>
+                  </pic:nvPicPr>
+                  <pic:blipFill>
+                    <a:blip r:embed="rId6"/>
+                    <a:stretch>
+                      <a:fillRect/>
+                    </a:stretch>
+                  </pic:blipFill>
+                  <pic:spPr>
+                    <a:xfrm>
+                      <a:off x="0" y="0"/>
+                      <a:ext cx="5760720" cy="1560830"/>
+                    </a:xfrm>
+                    <a:prstGeom prst="rect">
+                      <a:avLst/>
+                    </a:prstGeom>
+                  </pic:spPr>
+                </pic:pic>
+              </a:graphicData>
+            </a:graphic>
+          </wp:inline>
+        </w:drawing>
+      </w:r>
+    </w:p>
+    <w:p/>
+    <w:p/>
+    <w:p>
+      <w:r>
+        <w:t xml:space="preserve">En de laatste stap met de </w:t>
+      </w:r>
+      <w:proofErr w:type="spellStart"/>
+      <w:r>
+        <w:t>ongoing.yml</w:t>
+      </w:r>
+      <w:proofErr w:type="spellEnd"/>
+      <w:r>
+        <w:t xml:space="preserve"> werkte ook prima. Ik hoefde alleen de password variabele even te veranderen naar Password</w:t>
+      </w:r>
+    </w:p>
+    <w:p>
+      <w:r>
+        <w:drawing>
+          <wp:inline distT="0" distB="0" distL="0" distR="0" wp14:anchorId="63B4DAFC" wp14:editId="6A1D2744">
+            <wp:extent cx="5760720" cy="4163060"/>
+            <wp:effectExtent l="0" t="0" r="0" b="8890"/>
+            <wp:docPr id="1240537597" name="Picture 1" descr="A screenshot of a computer&#10;&#10;Description automatically generated"/>
+            <wp:cNvGraphicFramePr>
+              <a:graphicFrameLocks xmlns:a="http://schemas.openxmlformats.org/drawingml/2006/main" noChangeAspect="1"/>
+            </wp:cNvGraphicFramePr>
+            <a:graphic xmlns:a="http://schemas.openxmlformats.org/drawingml/2006/main">
+              <a:graphicData uri="http://schemas.openxmlformats.org/drawingml/2006/picture">
+                <pic:pic xmlns:pic="http://schemas.openxmlformats.org/drawingml/2006/picture">
+                  <pic:nvPicPr>
+                    <pic:cNvPr id="1240537597" name="Picture 1" descr="A screenshot of a computer&#10;&#10;Description automatically generated"/>
+                    <pic:cNvPicPr/>
+                  </pic:nvPicPr>
+                  <pic:blipFill>
+                    <a:blip r:embed="rId7"/>
+                    <a:stretch>
+                      <a:fillRect/>
+                    </a:stretch>
+                  </pic:blipFill>
+                  <pic:spPr>
+                    <a:xfrm>
+                      <a:off x="0" y="0"/>
+                      <a:ext cx="5760720" cy="4163060"/>
+                    </a:xfrm>
+                    <a:prstGeom prst="rect">
+                      <a:avLst/>
+                    </a:prstGeom>
+                  </pic:spPr>
+                </pic:pic>
+              </a:graphicData>
+            </a:graphic>
+          </wp:inline>
+        </w:drawing>
+      </w:r>
+    </w:p>
+    <w:p>
+      <w:r>
+        <w:t xml:space="preserve">In de </w:t>
+      </w:r>
+      <w:proofErr w:type="spellStart"/>
+      <w:r>
+        <w:t>repository</w:t>
+      </w:r>
+      <w:proofErr w:type="spellEnd"/>
+      <w:r>
+        <w:t xml:space="preserve"> zal ik ook de </w:t>
+      </w:r>
+      <w:proofErr w:type="spellStart"/>
+      <w:r>
+        <w:t>yml</w:t>
+      </w:r>
+      <w:proofErr w:type="spellEnd"/>
+      <w:r>
+        <w:t xml:space="preserve"> files plaatsen.</w:t>
+      </w:r>
+    </w:p>
+    <w:p/>
     <w:p>
       <w:r>
         <w:t xml:space="preserve">Einde van practicum deel </w:t>
@@ -2045,16 +2438,16 @@
     <w:lsdException w:name="Unresolved Mention" w:semiHidden="1" w:unhideWhenUsed="1"/>
     <w:lsdException w:name="Smart Link" w:semiHidden="1" w:unhideWhenUsed="1"/>
   </w:latentStyles>
-  <w:style w:type="paragraph" w:default="1" w:styleId="Standaard">
+  <w:style w:type="paragraph" w:default="1" w:styleId="Normal">
     <w:name w:val="Normal"/>
     <w:qFormat/>
     <w:rsid w:val="00EB2281"/>
   </w:style>
-  <w:style w:type="paragraph" w:styleId="Kop1">
+  <w:style w:type="paragraph" w:styleId="Heading1">
     <w:name w:val="heading 1"/>
-    <w:basedOn w:val="Standaard"/>
-    <w:next w:val="Standaard"/>
-    <w:link w:val="Kop1Char"/>
+    <w:basedOn w:val="Normal"/>
+    <w:next w:val="Normal"/>
+    <w:link w:val="Heading1Char"/>
     <w:uiPriority w:val="9"/>
     <w:qFormat/>
     <w:rsid w:val="004510B9"/>
@@ -2071,11 +2464,11 @@
       <w:szCs w:val="40"/>
     </w:rPr>
   </w:style>
-  <w:style w:type="paragraph" w:styleId="Kop2">
+  <w:style w:type="paragraph" w:styleId="Heading2">
     <w:name w:val="heading 2"/>
-    <w:basedOn w:val="Standaard"/>
-    <w:next w:val="Standaard"/>
-    <w:link w:val="Kop2Char"/>
+    <w:basedOn w:val="Normal"/>
+    <w:next w:val="Normal"/>
+    <w:link w:val="Heading2Char"/>
     <w:uiPriority w:val="9"/>
     <w:unhideWhenUsed/>
     <w:qFormat/>
@@ -2093,11 +2486,11 @@
       <w:szCs w:val="32"/>
     </w:rPr>
   </w:style>
-  <w:style w:type="paragraph" w:styleId="Kop3">
+  <w:style w:type="paragraph" w:styleId="Heading3">
     <w:name w:val="heading 3"/>
-    <w:basedOn w:val="Standaard"/>
-    <w:next w:val="Standaard"/>
-    <w:link w:val="Kop3Char"/>
+    <w:basedOn w:val="Normal"/>
+    <w:next w:val="Normal"/>
+    <w:link w:val="Heading3Char"/>
     <w:uiPriority w:val="9"/>
     <w:unhideWhenUsed/>
     <w:qFormat/>
@@ -2115,11 +2508,11 @@
       <w:szCs w:val="28"/>
     </w:rPr>
   </w:style>
-  <w:style w:type="paragraph" w:styleId="Kop4">
+  <w:style w:type="paragraph" w:styleId="Heading4">
     <w:name w:val="heading 4"/>
-    <w:basedOn w:val="Standaard"/>
-    <w:next w:val="Standaard"/>
-    <w:link w:val="Kop4Char"/>
+    <w:basedOn w:val="Normal"/>
+    <w:next w:val="Normal"/>
+    <w:link w:val="Heading4Char"/>
     <w:uiPriority w:val="9"/>
     <w:semiHidden/>
     <w:unhideWhenUsed/>
@@ -2138,11 +2531,11 @@
       <w:color w:val="0F4761" w:themeColor="accent1" w:themeShade="BF"/>
     </w:rPr>
   </w:style>
-  <w:style w:type="paragraph" w:styleId="Kop5">
+  <w:style w:type="paragraph" w:styleId="Heading5">
     <w:name w:val="heading 5"/>
-    <w:basedOn w:val="Standaard"/>
-    <w:next w:val="Standaard"/>
-    <w:link w:val="Kop5Char"/>
+    <w:basedOn w:val="Normal"/>
+    <w:next w:val="Normal"/>
+    <w:link w:val="Heading5Char"/>
     <w:uiPriority w:val="9"/>
     <w:semiHidden/>
     <w:unhideWhenUsed/>
@@ -2159,11 +2552,11 @@
       <w:color w:val="0F4761" w:themeColor="accent1" w:themeShade="BF"/>
     </w:rPr>
   </w:style>
-  <w:style w:type="paragraph" w:styleId="Kop6">
+  <w:style w:type="paragraph" w:styleId="Heading6">
     <w:name w:val="heading 6"/>
-    <w:basedOn w:val="Standaard"/>
-    <w:next w:val="Standaard"/>
-    <w:link w:val="Kop6Char"/>
+    <w:basedOn w:val="Normal"/>
+    <w:next w:val="Normal"/>
+    <w:link w:val="Heading6Char"/>
     <w:uiPriority w:val="9"/>
     <w:semiHidden/>
     <w:unhideWhenUsed/>
@@ -2182,11 +2575,11 @@
       <w:color w:val="595959" w:themeColor="text1" w:themeTint="A6"/>
     </w:rPr>
   </w:style>
-  <w:style w:type="paragraph" w:styleId="Kop7">
+  <w:style w:type="paragraph" w:styleId="Heading7">
     <w:name w:val="heading 7"/>
-    <w:basedOn w:val="Standaard"/>
-    <w:next w:val="Standaard"/>
-    <w:link w:val="Kop7Char"/>
+    <w:basedOn w:val="Normal"/>
+    <w:next w:val="Normal"/>
+    <w:link w:val="Heading7Char"/>
     <w:uiPriority w:val="9"/>
     <w:semiHidden/>
     <w:unhideWhenUsed/>
@@ -2203,11 +2596,11 @@
       <w:color w:val="595959" w:themeColor="text1" w:themeTint="A6"/>
     </w:rPr>
   </w:style>
-  <w:style w:type="paragraph" w:styleId="Kop8">
+  <w:style w:type="paragraph" w:styleId="Heading8">
     <w:name w:val="heading 8"/>
-    <w:basedOn w:val="Standaard"/>
-    <w:next w:val="Standaard"/>
-    <w:link w:val="Kop8Char"/>
+    <w:basedOn w:val="Normal"/>
+    <w:next w:val="Normal"/>
+    <w:link w:val="Heading8Char"/>
     <w:uiPriority w:val="9"/>
     <w:semiHidden/>
     <w:unhideWhenUsed/>
@@ -2226,11 +2619,11 @@
       <w:color w:val="272727" w:themeColor="text1" w:themeTint="D8"/>
     </w:rPr>
   </w:style>
-  <w:style w:type="paragraph" w:styleId="Kop9">
+  <w:style w:type="paragraph" w:styleId="Heading9">
     <w:name w:val="heading 9"/>
-    <w:basedOn w:val="Standaard"/>
-    <w:next w:val="Standaard"/>
-    <w:link w:val="Kop9Char"/>
+    <w:basedOn w:val="Normal"/>
+    <w:next w:val="Normal"/>
+    <w:link w:val="Heading9Char"/>
     <w:uiPriority w:val="9"/>
     <w:semiHidden/>
     <w:unhideWhenUsed/>
@@ -2247,12 +2640,13 @@
       <w:color w:val="272727" w:themeColor="text1" w:themeTint="D8"/>
     </w:rPr>
   </w:style>
-  <w:style w:type="character" w:default="1" w:styleId="Standaardalinea-lettertype">
+  <w:style w:type="character" w:default="1" w:styleId="DefaultParagraphFont">
     <w:name w:val="Default Paragraph Font"/>
     <w:uiPriority w:val="1"/>
+    <w:semiHidden/>
     <w:unhideWhenUsed/>
   </w:style>
-  <w:style w:type="table" w:default="1" w:styleId="Standaardtabel">
+  <w:style w:type="table" w:default="1" w:styleId="TableNormal">
     <w:name w:val="Normal Table"/>
     <w:uiPriority w:val="99"/>
     <w:semiHidden/>
@@ -2267,16 +2661,16 @@
       </w:tblCellMar>
     </w:tblPr>
   </w:style>
-  <w:style w:type="numbering" w:default="1" w:styleId="Geenlijst">
+  <w:style w:type="numbering" w:default="1" w:styleId="NoList">
     <w:name w:val="No List"/>
     <w:uiPriority w:val="99"/>
     <w:semiHidden/>
     <w:unhideWhenUsed/>
   </w:style>
-  <w:style w:type="character" w:customStyle="1" w:styleId="Kop1Char">
-    <w:name w:val="Kop 1 Char"/>
-    <w:basedOn w:val="Standaardalinea-lettertype"/>
-    <w:link w:val="Kop1"/>
+  <w:style w:type="character" w:customStyle="1" w:styleId="Heading1Char">
+    <w:name w:val="Heading 1 Char"/>
+    <w:basedOn w:val="DefaultParagraphFont"/>
+    <w:link w:val="Heading1"/>
     <w:uiPriority w:val="9"/>
     <w:rsid w:val="004510B9"/>
     <w:rPr>
@@ -2286,10 +2680,10 @@
       <w:szCs w:val="40"/>
     </w:rPr>
   </w:style>
-  <w:style w:type="character" w:customStyle="1" w:styleId="Kop2Char">
-    <w:name w:val="Kop 2 Char"/>
-    <w:basedOn w:val="Standaardalinea-lettertype"/>
-    <w:link w:val="Kop2"/>
+  <w:style w:type="character" w:customStyle="1" w:styleId="Heading2Char">
+    <w:name w:val="Heading 2 Char"/>
+    <w:basedOn w:val="DefaultParagraphFont"/>
+    <w:link w:val="Heading2"/>
     <w:uiPriority w:val="9"/>
     <w:rsid w:val="004510B9"/>
     <w:rPr>
@@ -2299,10 +2693,10 @@
       <w:szCs w:val="32"/>
     </w:rPr>
   </w:style>
-  <w:style w:type="character" w:customStyle="1" w:styleId="Kop3Char">
-    <w:name w:val="Kop 3 Char"/>
-    <w:basedOn w:val="Standaardalinea-lettertype"/>
-    <w:link w:val="Kop3"/>
+  <w:style w:type="character" w:customStyle="1" w:styleId="Heading3Char">
+    <w:name w:val="Heading 3 Char"/>
+    <w:basedOn w:val="DefaultParagraphFont"/>
+    <w:link w:val="Heading3"/>
     <w:uiPriority w:val="9"/>
     <w:rsid w:val="004510B9"/>
     <w:rPr>
@@ -2312,10 +2706,10 @@
       <w:szCs w:val="28"/>
     </w:rPr>
   </w:style>
-  <w:style w:type="character" w:customStyle="1" w:styleId="Kop4Char">
-    <w:name w:val="Kop 4 Char"/>
-    <w:basedOn w:val="Standaardalinea-lettertype"/>
-    <w:link w:val="Kop4"/>
+  <w:style w:type="character" w:customStyle="1" w:styleId="Heading4Char">
+    <w:name w:val="Heading 4 Char"/>
+    <w:basedOn w:val="DefaultParagraphFont"/>
+    <w:link w:val="Heading4"/>
     <w:uiPriority w:val="9"/>
     <w:semiHidden/>
     <w:rsid w:val="004510B9"/>
@@ -2326,10 +2720,10 @@
       <w:color w:val="0F4761" w:themeColor="accent1" w:themeShade="BF"/>
     </w:rPr>
   </w:style>
-  <w:style w:type="character" w:customStyle="1" w:styleId="Kop5Char">
-    <w:name w:val="Kop 5 Char"/>
-    <w:basedOn w:val="Standaardalinea-lettertype"/>
-    <w:link w:val="Kop5"/>
+  <w:style w:type="character" w:customStyle="1" w:styleId="Heading5Char">
+    <w:name w:val="Heading 5 Char"/>
+    <w:basedOn w:val="DefaultParagraphFont"/>
+    <w:link w:val="Heading5"/>
     <w:uiPriority w:val="9"/>
     <w:semiHidden/>
     <w:rsid w:val="004510B9"/>
@@ -2338,10 +2732,10 @@
       <w:color w:val="0F4761" w:themeColor="accent1" w:themeShade="BF"/>
     </w:rPr>
   </w:style>
-  <w:style w:type="character" w:customStyle="1" w:styleId="Kop6Char">
-    <w:name w:val="Kop 6 Char"/>
-    <w:basedOn w:val="Standaardalinea-lettertype"/>
-    <w:link w:val="Kop6"/>
+  <w:style w:type="character" w:customStyle="1" w:styleId="Heading6Char">
+    <w:name w:val="Heading 6 Char"/>
+    <w:basedOn w:val="DefaultParagraphFont"/>
+    <w:link w:val="Heading6"/>
     <w:uiPriority w:val="9"/>
     <w:semiHidden/>
     <w:rsid w:val="004510B9"/>
@@ -2352,10 +2746,10 @@
       <w:color w:val="595959" w:themeColor="text1" w:themeTint="A6"/>
     </w:rPr>
   </w:style>
-  <w:style w:type="character" w:customStyle="1" w:styleId="Kop7Char">
-    <w:name w:val="Kop 7 Char"/>
-    <w:basedOn w:val="Standaardalinea-lettertype"/>
-    <w:link w:val="Kop7"/>
+  <w:style w:type="character" w:customStyle="1" w:styleId="Heading7Char">
+    <w:name w:val="Heading 7 Char"/>
+    <w:basedOn w:val="DefaultParagraphFont"/>
+    <w:link w:val="Heading7"/>
     <w:uiPriority w:val="9"/>
     <w:semiHidden/>
     <w:rsid w:val="004510B9"/>
@@ -2364,10 +2758,10 @@
       <w:color w:val="595959" w:themeColor="text1" w:themeTint="A6"/>
     </w:rPr>
   </w:style>
-  <w:style w:type="character" w:customStyle="1" w:styleId="Kop8Char">
-    <w:name w:val="Kop 8 Char"/>
-    <w:basedOn w:val="Standaardalinea-lettertype"/>
-    <w:link w:val="Kop8"/>
+  <w:style w:type="character" w:customStyle="1" w:styleId="Heading8Char">
+    <w:name w:val="Heading 8 Char"/>
+    <w:basedOn w:val="DefaultParagraphFont"/>
+    <w:link w:val="Heading8"/>
     <w:uiPriority w:val="9"/>
     <w:semiHidden/>
     <w:rsid w:val="004510B9"/>
@@ -2378,10 +2772,10 @@
       <w:color w:val="272727" w:themeColor="text1" w:themeTint="D8"/>
     </w:rPr>
   </w:style>
-  <w:style w:type="character" w:customStyle="1" w:styleId="Kop9Char">
-    <w:name w:val="Kop 9 Char"/>
-    <w:basedOn w:val="Standaardalinea-lettertype"/>
-    <w:link w:val="Kop9"/>
+  <w:style w:type="character" w:customStyle="1" w:styleId="Heading9Char">
+    <w:name w:val="Heading 9 Char"/>
+    <w:basedOn w:val="DefaultParagraphFont"/>
+    <w:link w:val="Heading9"/>
     <w:uiPriority w:val="9"/>
     <w:semiHidden/>
     <w:rsid w:val="004510B9"/>
@@ -2390,11 +2784,11 @@
       <w:color w:val="272727" w:themeColor="text1" w:themeTint="D8"/>
     </w:rPr>
   </w:style>
-  <w:style w:type="paragraph" w:styleId="Titel">
+  <w:style w:type="paragraph" w:styleId="Title">
     <w:name w:val="Title"/>
-    <w:basedOn w:val="Standaard"/>
-    <w:next w:val="Standaard"/>
-    <w:link w:val="TitelChar"/>
+    <w:basedOn w:val="Normal"/>
+    <w:next w:val="Normal"/>
+    <w:link w:val="TitleChar"/>
     <w:uiPriority w:val="10"/>
     <w:qFormat/>
     <w:rsid w:val="004510B9"/>
@@ -2410,10 +2804,10 @@
       <w:szCs w:val="56"/>
     </w:rPr>
   </w:style>
-  <w:style w:type="character" w:customStyle="1" w:styleId="TitelChar">
-    <w:name w:val="Titel Char"/>
-    <w:basedOn w:val="Standaardalinea-lettertype"/>
-    <w:link w:val="Titel"/>
+  <w:style w:type="character" w:customStyle="1" w:styleId="TitleChar">
+    <w:name w:val="Title Char"/>
+    <w:basedOn w:val="DefaultParagraphFont"/>
+    <w:link w:val="Title"/>
     <w:uiPriority w:val="10"/>
     <w:rsid w:val="004510B9"/>
     <w:rPr>
@@ -2424,11 +2818,11 @@
       <w:szCs w:val="56"/>
     </w:rPr>
   </w:style>
-  <w:style w:type="paragraph" w:styleId="Ondertitel">
+  <w:style w:type="paragraph" w:styleId="Subtitle">
     <w:name w:val="Subtitle"/>
-    <w:basedOn w:val="Standaard"/>
-    <w:next w:val="Standaard"/>
-    <w:link w:val="OndertitelChar"/>
+    <w:basedOn w:val="Normal"/>
+    <w:next w:val="Normal"/>
+    <w:link w:val="SubtitleChar"/>
     <w:uiPriority w:val="11"/>
     <w:qFormat/>
     <w:rsid w:val="004510B9"/>
@@ -2445,10 +2839,10 @@
       <w:szCs w:val="28"/>
     </w:rPr>
   </w:style>
-  <w:style w:type="character" w:customStyle="1" w:styleId="OndertitelChar">
-    <w:name w:val="Ondertitel Char"/>
-    <w:basedOn w:val="Standaardalinea-lettertype"/>
-    <w:link w:val="Ondertitel"/>
+  <w:style w:type="character" w:customStyle="1" w:styleId="SubtitleChar">
+    <w:name w:val="Subtitle Char"/>
+    <w:basedOn w:val="DefaultParagraphFont"/>
+    <w:link w:val="Subtitle"/>
     <w:uiPriority w:val="11"/>
     <w:rsid w:val="004510B9"/>
     <w:rPr>
@@ -2459,11 +2853,11 @@
       <w:szCs w:val="28"/>
     </w:rPr>
   </w:style>
-  <w:style w:type="paragraph" w:styleId="Citaat">
+  <w:style w:type="paragraph" w:styleId="Quote">
     <w:name w:val="Quote"/>
-    <w:basedOn w:val="Standaard"/>
-    <w:next w:val="Standaard"/>
-    <w:link w:val="CitaatChar"/>
+    <w:basedOn w:val="Normal"/>
+    <w:next w:val="Normal"/>
+    <w:link w:val="QuoteChar"/>
     <w:uiPriority w:val="29"/>
     <w:qFormat/>
     <w:rsid w:val="004510B9"/>
@@ -2477,10 +2871,10 @@
       <w:color w:val="404040" w:themeColor="text1" w:themeTint="BF"/>
     </w:rPr>
   </w:style>
-  <w:style w:type="character" w:customStyle="1" w:styleId="CitaatChar">
-    <w:name w:val="Citaat Char"/>
-    <w:basedOn w:val="Standaardalinea-lettertype"/>
-    <w:link w:val="Citaat"/>
+  <w:style w:type="character" w:customStyle="1" w:styleId="QuoteChar">
+    <w:name w:val="Quote Char"/>
+    <w:basedOn w:val="DefaultParagraphFont"/>
+    <w:link w:val="Quote"/>
     <w:uiPriority w:val="29"/>
     <w:rsid w:val="004510B9"/>
     <w:rPr>
@@ -2489,9 +2883,9 @@
       <w:color w:val="404040" w:themeColor="text1" w:themeTint="BF"/>
     </w:rPr>
   </w:style>
-  <w:style w:type="paragraph" w:styleId="Lijstalinea">
+  <w:style w:type="paragraph" w:styleId="ListParagraph">
     <w:name w:val="List Paragraph"/>
-    <w:basedOn w:val="Standaard"/>
+    <w:basedOn w:val="Normal"/>
     <w:uiPriority w:val="34"/>
     <w:qFormat/>
     <w:rsid w:val="004510B9"/>
@@ -2500,9 +2894,9 @@
       <w:contextualSpacing/>
     </w:pPr>
   </w:style>
-  <w:style w:type="character" w:styleId="Intensievebenadrukking">
+  <w:style w:type="character" w:styleId="IntenseEmphasis">
     <w:name w:val="Intense Emphasis"/>
-    <w:basedOn w:val="Standaardalinea-lettertype"/>
+    <w:basedOn w:val="DefaultParagraphFont"/>
     <w:uiPriority w:val="21"/>
     <w:qFormat/>
     <w:rsid w:val="004510B9"/>
@@ -2512,11 +2906,11 @@
       <w:color w:val="0F4761" w:themeColor="accent1" w:themeShade="BF"/>
     </w:rPr>
   </w:style>
-  <w:style w:type="paragraph" w:styleId="Duidelijkcitaat">
+  <w:style w:type="paragraph" w:styleId="IntenseQuote">
     <w:name w:val="Intense Quote"/>
-    <w:basedOn w:val="Standaard"/>
-    <w:next w:val="Standaard"/>
-    <w:link w:val="DuidelijkcitaatChar"/>
+    <w:basedOn w:val="Normal"/>
+    <w:next w:val="Normal"/>
+    <w:link w:val="IntenseQuoteChar"/>
     <w:uiPriority w:val="30"/>
     <w:qFormat/>
     <w:rsid w:val="004510B9"/>
@@ -2535,10 +2929,10 @@
       <w:color w:val="0F4761" w:themeColor="accent1" w:themeShade="BF"/>
     </w:rPr>
   </w:style>
-  <w:style w:type="character" w:customStyle="1" w:styleId="DuidelijkcitaatChar">
-    <w:name w:val="Duidelijk citaat Char"/>
-    <w:basedOn w:val="Standaardalinea-lettertype"/>
-    <w:link w:val="Duidelijkcitaat"/>
+  <w:style w:type="character" w:customStyle="1" w:styleId="IntenseQuoteChar">
+    <w:name w:val="Intense Quote Char"/>
+    <w:basedOn w:val="DefaultParagraphFont"/>
+    <w:link w:val="IntenseQuote"/>
     <w:uiPriority w:val="30"/>
     <w:rsid w:val="004510B9"/>
     <w:rPr>
@@ -2547,9 +2941,9 @@
       <w:color w:val="0F4761" w:themeColor="accent1" w:themeShade="BF"/>
     </w:rPr>
   </w:style>
-  <w:style w:type="character" w:styleId="Intensieveverwijzing">
+  <w:style w:type="character" w:styleId="IntenseReference">
     <w:name w:val="Intense Reference"/>
-    <w:basedOn w:val="Standaardalinea-lettertype"/>
+    <w:basedOn w:val="DefaultParagraphFont"/>
     <w:uiPriority w:val="32"/>
     <w:qFormat/>
     <w:rsid w:val="004510B9"/>
@@ -2561,9 +2955,9 @@
       <w:spacing w:val="5"/>
     </w:rPr>
   </w:style>
-  <w:style w:type="table" w:styleId="Tabelraster">
+  <w:style w:type="table" w:styleId="TableGrid">
     <w:name w:val="Table Grid"/>
-    <w:basedOn w:val="Standaardtabel"/>
+    <w:basedOn w:val="TableNormal"/>
     <w:uiPriority w:val="39"/>
     <w:rsid w:val="006B29E0"/>
     <w:pPr>

</xml_diff>